<commit_message>
added links to the report
</commit_message>
<xml_diff>
--- a/report.docx
+++ b/report.docx
@@ -21,50 +21,36 @@
           <w:sz w:val="32"/>
           <w:szCs w:val="32"/>
         </w:rPr>
-        <w:t>Report:</w:t>
-      </w:r>
-      <w:r>
-        <w:rPr>
-          <w:b/>
-          <w:bCs/>
+        <w:t>Report:Task B</w:t>
+      </w:r>
+    </w:p>
+    <w:p>
+      <w:pPr>
+        <w:pStyle w:val="Normal"/>
+        <w:jc w:val="left"/>
+        <w:rPr>
+          <w:b w:val="false"/>
+          <w:b w:val="false"/>
+          <w:bCs w:val="false"/>
           <w:sz w:val="32"/>
           <w:szCs w:val="32"/>
         </w:rPr>
-        <w:t>Task B</w:t>
-      </w:r>
-    </w:p>
-    <w:p>
-      <w:pPr>
-        <w:pStyle w:val="Normal"/>
-        <w:jc w:val="left"/>
-        <w:rPr>
-          <w:b w:val="false"/>
+      </w:pPr>
+      <w:r>
+        <w:rPr>
           <w:b w:val="false"/>
           <w:bCs w:val="false"/>
           <w:sz w:val="32"/>
           <w:szCs w:val="32"/>
         </w:rPr>
-      </w:pPr>
-      <w:r>
-        <w:rPr>
-          <w:b w:val="false"/>
-          <w:bCs w:val="false"/>
-          <w:sz w:val="32"/>
-          <w:szCs w:val="32"/>
-        </w:rPr>
-      </w:r>
-    </w:p>
-    <w:p>
-      <w:pPr>
-        <w:pStyle w:val="Normal"/>
-        <w:jc w:val="left"/>
-        <w:rPr>
-          <w:b w:val="false"/>
-          <w:b w:val="false"/>
-          <w:bCs w:val="false"/>
-          <w:sz w:val="28"/>
-          <w:szCs w:val="28"/>
-        </w:rPr>
+        <w:t>Name: Kushal Virupakshappa                                       Version:1</w:t>
+      </w:r>
+    </w:p>
+    <w:p>
+      <w:pPr>
+        <w:pStyle w:val="Normal"/>
+        <w:jc w:val="left"/>
+        <w:rPr/>
       </w:pPr>
       <w:r>
         <w:rPr>
@@ -87,6 +73,56 @@
         </w:rPr>
         <w:t xml:space="preserve"> Predict the Loss Amount for insurance polices using historical trends and features.</w:t>
       </w:r>
+    </w:p>
+    <w:p>
+      <w:pPr>
+        <w:pStyle w:val="Normal"/>
+        <w:jc w:val="left"/>
+        <w:rPr>
+          <w:b w:val="false"/>
+          <w:b w:val="false"/>
+          <w:bCs w:val="false"/>
+          <w:sz w:val="28"/>
+          <w:szCs w:val="28"/>
+        </w:rPr>
+      </w:pPr>
+      <w:r>
+        <w:rPr/>
+      </w:r>
+    </w:p>
+    <w:p>
+      <w:pPr>
+        <w:pStyle w:val="Normal"/>
+        <w:jc w:val="left"/>
+        <w:rPr>
+          <w:b w:val="false"/>
+          <w:b w:val="false"/>
+          <w:bCs w:val="false"/>
+          <w:sz w:val="28"/>
+          <w:szCs w:val="28"/>
+        </w:rPr>
+      </w:pPr>
+      <w:r>
+        <w:rPr>
+          <w:b w:val="false"/>
+          <w:bCs w:val="false"/>
+          <w:sz w:val="28"/>
+          <w:szCs w:val="28"/>
+        </w:rPr>
+        <w:t xml:space="preserve">Link to the code and report on github: </w:t>
+      </w:r>
+      <w:hyperlink r:id="rId2">
+        <w:r>
+          <w:rPr>
+            <w:rStyle w:val="InternetLink"/>
+            <w:b w:val="false"/>
+            <w:bCs w:val="false"/>
+            <w:sz w:val="28"/>
+            <w:szCs w:val="28"/>
+          </w:rPr>
+          <w:t>https://github.com/kushalviit/Insurance-Loss-Amount-Pred-Task</w:t>
+        </w:r>
+      </w:hyperlink>
     </w:p>
     <w:p>
       <w:pPr>
@@ -161,13 +197,7 @@
           <w:numId w:val="1"/>
         </w:numPr>
         <w:jc w:val="left"/>
-        <w:rPr>
-          <w:b w:val="false"/>
-          <w:b w:val="false"/>
-          <w:bCs w:val="false"/>
-          <w:sz w:val="28"/>
-          <w:szCs w:val="28"/>
-        </w:rPr>
+        <w:rPr/>
       </w:pPr>
       <w:r>
         <w:rPr>
@@ -178,7 +208,7 @@
         </w:rPr>
         <w:t xml:space="preserve">Allstate claims data set on Kaggle was used as reference for creating a sample data set.(ref: </w:t>
       </w:r>
-      <w:hyperlink r:id="rId2">
+      <w:hyperlink r:id="rId3">
         <w:r>
           <w:rPr>
             <w:rStyle w:val="InternetLink"/>
@@ -190,17 +220,15 @@
           <w:t>https://www.kaggle.com/c/allstate-claims-severity/data</w:t>
         </w:r>
       </w:hyperlink>
-      <w:hyperlink r:id="rId3">
-        <w:r>
-          <w:rPr>
-            <w:b w:val="false"/>
-            <w:bCs w:val="false"/>
-            <w:sz w:val="28"/>
-            <w:szCs w:val="28"/>
-          </w:rPr>
-          <w:t xml:space="preserve"> )</w:t>
-        </w:r>
-      </w:hyperlink>
+      <w:r>
+        <w:rPr>
+          <w:b w:val="false"/>
+          <w:bCs w:val="false"/>
+          <w:sz w:val="28"/>
+          <w:szCs w:val="28"/>
+        </w:rPr>
+        <w:t xml:space="preserve"> )</w:t>
+      </w:r>
     </w:p>
     <w:p>
       <w:pPr>
@@ -251,16 +279,7 @@
           <w:sz w:val="28"/>
           <w:szCs w:val="28"/>
         </w:rPr>
-        <w:t xml:space="preserve">Age of the owner/Driver: </w:t>
-      </w:r>
-      <w:r>
-        <w:rPr>
-          <w:b w:val="false"/>
-          <w:bCs w:val="false"/>
-          <w:sz w:val="28"/>
-          <w:szCs w:val="28"/>
-        </w:rPr>
-        <w:t>As the title suggests, it is the age of person.</w:t>
+        <w:t>Age of the owner/Driver: As the title suggests, it is the age of person.</w:t>
       </w:r>
     </w:p>
     <w:p>
@@ -286,16 +305,7 @@
           <w:sz w:val="28"/>
           <w:szCs w:val="28"/>
         </w:rPr>
-        <w:t xml:space="preserve">Car Model: </w:t>
-      </w:r>
-      <w:r>
-        <w:rPr>
-          <w:b w:val="false"/>
-          <w:bCs w:val="false"/>
-          <w:sz w:val="28"/>
-          <w:szCs w:val="28"/>
-        </w:rPr>
-        <w:t>This indicates if is small/medium/high range car encoded as (1/2/3).</w:t>
+        <w:t>Car Model: This indicates if is small/medium/high range car encoded as (1/2/3).</w:t>
       </w:r>
     </w:p>
     <w:p>
@@ -321,16 +331,7 @@
           <w:sz w:val="28"/>
           <w:szCs w:val="28"/>
         </w:rPr>
-        <w:t xml:space="preserve">Car Age: </w:t>
-      </w:r>
-      <w:r>
-        <w:rPr>
-          <w:b w:val="false"/>
-          <w:bCs w:val="false"/>
-          <w:sz w:val="28"/>
-          <w:szCs w:val="28"/>
-        </w:rPr>
-        <w:t>Duration since the car was purchased (0 to 10 years)</w:t>
+        <w:t>Car Age: Duration since the car was purchased (0 to 10 years)</w:t>
       </w:r>
     </w:p>
     <w:p>
@@ -356,16 +357,7 @@
           <w:sz w:val="28"/>
           <w:szCs w:val="28"/>
         </w:rPr>
-        <w:t xml:space="preserve">Car Cost: </w:t>
-      </w:r>
-      <w:r>
-        <w:rPr>
-          <w:b w:val="false"/>
-          <w:bCs w:val="false"/>
-          <w:sz w:val="28"/>
-          <w:szCs w:val="28"/>
-        </w:rPr>
-        <w:t>Amount paid to get the ownership</w:t>
+        <w:t>Car Cost: Amount paid to get the ownership</w:t>
       </w:r>
     </w:p>
     <w:p>
@@ -391,16 +383,7 @@
           <w:sz w:val="28"/>
           <w:szCs w:val="28"/>
         </w:rPr>
-        <w:t xml:space="preserve">Insurance amount: </w:t>
-      </w:r>
-      <w:r>
-        <w:rPr>
-          <w:b w:val="false"/>
-          <w:bCs w:val="false"/>
-          <w:sz w:val="28"/>
-          <w:szCs w:val="28"/>
-        </w:rPr>
-        <w:t>Insurance amount paid</w:t>
+        <w:t>Insurance amount: Insurance amount paid</w:t>
       </w:r>
     </w:p>
     <w:p>
@@ -542,16 +525,22 @@
         </w:rPr>
       </w:pPr>
       <w:r>
+        <w:rPr>
+          <w:b w:val="false"/>
+          <w:bCs w:val="false"/>
+          <w:sz w:val="28"/>
+          <w:szCs w:val="28"/>
+        </w:rPr>
         <w:drawing>
           <wp:anchor behindDoc="0" distT="0" distB="0" distL="0" distR="0" simplePos="0" locked="0" layoutInCell="1" allowOverlap="1" relativeHeight="2">
             <wp:simplePos x="0" y="0"/>
             <wp:positionH relativeFrom="column">
-              <wp:posOffset>-53340</wp:posOffset>
+              <wp:posOffset>167005</wp:posOffset>
             </wp:positionH>
             <wp:positionV relativeFrom="paragraph">
-              <wp:posOffset>88900</wp:posOffset>
+              <wp:posOffset>36830</wp:posOffset>
             </wp:positionV>
-            <wp:extent cx="3329305" cy="2336800"/>
+            <wp:extent cx="2755265" cy="1934210"/>
             <wp:effectExtent l="0" t="0" r="0" b="0"/>
             <wp:wrapSquare wrapText="largest"/>
             <wp:docPr id="1" name="Image1" descr=""/>
@@ -576,7 +565,7 @@
                   <pic:spPr bwMode="auto">
                     <a:xfrm>
                       <a:off x="0" y="0"/>
-                      <a:ext cx="3329305" cy="2336800"/>
+                      <a:ext cx="2755265" cy="1934210"/>
                     </a:xfrm>
                     <a:prstGeom prst="rect">
                       <a:avLst/>
@@ -591,12 +580,12 @@
           <wp:anchor behindDoc="0" distT="0" distB="0" distL="0" distR="0" simplePos="0" locked="0" layoutInCell="1" allowOverlap="1" relativeHeight="3">
             <wp:simplePos x="0" y="0"/>
             <wp:positionH relativeFrom="column">
-              <wp:posOffset>3411855</wp:posOffset>
+              <wp:posOffset>3514090</wp:posOffset>
             </wp:positionH>
             <wp:positionV relativeFrom="paragraph">
-              <wp:posOffset>144780</wp:posOffset>
+              <wp:posOffset>132080</wp:posOffset>
             </wp:positionV>
-            <wp:extent cx="3147060" cy="2266315"/>
+            <wp:extent cx="2461260" cy="1772285"/>
             <wp:effectExtent l="0" t="0" r="0" b="0"/>
             <wp:wrapSquare wrapText="largest"/>
             <wp:docPr id="2" name="Image3" descr=""/>
@@ -621,7 +610,7 @@
                   <pic:spPr bwMode="auto">
                     <a:xfrm>
                       <a:off x="0" y="0"/>
-                      <a:ext cx="3147060" cy="2266315"/>
+                      <a:ext cx="2461260" cy="1772285"/>
                     </a:xfrm>
                     <a:prstGeom prst="rect">
                       <a:avLst/>
@@ -803,109 +792,31 @@
         </w:rPr>
       </w:pPr>
       <w:r>
-        <w:rPr>
-          <w:b w:val="false"/>
-          <w:bCs w:val="false"/>
-          <w:sz w:val="28"/>
-          <w:szCs w:val="28"/>
-        </w:rPr>
-      </w:r>
-    </w:p>
-    <w:p>
-      <w:pPr>
-        <w:pStyle w:val="Normal"/>
-        <w:jc w:val="left"/>
-        <w:rPr>
-          <w:b w:val="false"/>
-          <w:b w:val="false"/>
-          <w:bCs w:val="false"/>
-          <w:sz w:val="28"/>
-          <w:szCs w:val="28"/>
-        </w:rPr>
-      </w:pPr>
-      <w:r>
-        <w:rPr>
-          <w:b w:val="false"/>
-          <w:bCs w:val="false"/>
-          <w:sz w:val="28"/>
-          <w:szCs w:val="28"/>
-        </w:rPr>
-      </w:r>
-    </w:p>
-    <w:p>
-      <w:pPr>
-        <w:pStyle w:val="Normal"/>
-        <w:jc w:val="left"/>
-        <w:rPr>
-          <w:b w:val="false"/>
-          <w:b w:val="false"/>
-          <w:bCs w:val="false"/>
-          <w:sz w:val="28"/>
-          <w:szCs w:val="28"/>
-        </w:rPr>
-      </w:pPr>
-      <w:r>
-        <w:rPr>
-          <w:b w:val="false"/>
-          <w:bCs w:val="false"/>
-          <w:sz w:val="28"/>
-          <w:szCs w:val="28"/>
-        </w:rPr>
-      </w:r>
-    </w:p>
-    <w:p>
-      <w:pPr>
-        <w:pStyle w:val="Normal"/>
-        <w:jc w:val="left"/>
-        <w:rPr>
-          <w:b w:val="false"/>
-          <w:b w:val="false"/>
-          <w:bCs w:val="false"/>
-          <w:sz w:val="28"/>
-          <w:szCs w:val="28"/>
-        </w:rPr>
-      </w:pPr>
-      <w:r>
-        <w:rPr>
-          <w:b w:val="false"/>
-          <w:bCs w:val="false"/>
-          <w:sz w:val="28"/>
-          <w:szCs w:val="28"/>
-        </w:rPr>
-      </w:r>
-    </w:p>
-    <w:p>
-      <w:pPr>
-        <w:pStyle w:val="Normal"/>
-        <w:jc w:val="left"/>
-        <w:rPr>
-          <w:b w:val="false"/>
-          <w:b w:val="false"/>
-          <w:bCs w:val="false"/>
-          <w:sz w:val="28"/>
-          <w:szCs w:val="28"/>
-        </w:rPr>
-      </w:pPr>
-      <w:r>
-        <w:rPr>
-          <w:b w:val="false"/>
-          <w:bCs w:val="false"/>
-          <w:sz w:val="28"/>
-          <w:szCs w:val="28"/>
-        </w:rPr>
-      </w:r>
-    </w:p>
-    <w:p>
-      <w:pPr>
-        <w:pStyle w:val="Normal"/>
-        <w:jc w:val="left"/>
-        <w:rPr>
-          <w:b w:val="false"/>
-          <w:b w:val="false"/>
-          <w:bCs w:val="false"/>
-          <w:sz w:val="28"/>
-          <w:szCs w:val="28"/>
-        </w:rPr>
+        <w:rPr/>
+      </w:r>
+    </w:p>
+    <w:p>
+      <w:pPr>
+        <w:pStyle w:val="Normal"/>
+        <w:jc w:val="left"/>
+        <w:rPr>
+          <w:b w:val="false"/>
+          <w:b w:val="false"/>
+          <w:bCs w:val="false"/>
+          <w:sz w:val="28"/>
+          <w:szCs w:val="28"/>
+        </w:rPr>
+      </w:pPr>
+      <w:r>
+        <w:rPr/>
+      </w:r>
+    </w:p>
+    <w:p>
+      <w:pPr>
+        <w:pStyle w:val="Normal"/>
+        <w:ind w:left="0" w:hanging="0"/>
+        <w:jc w:val="left"/>
+        <w:rPr/>
       </w:pPr>
       <w:r>
         <w:rPr>
@@ -921,22 +832,20 @@
       <w:pPr>
         <w:pStyle w:val="Normal"/>
         <w:jc w:val="left"/>
-        <w:rPr>
-          <w:b w:val="false"/>
-          <w:b w:val="false"/>
-          <w:bCs w:val="false"/>
-          <w:sz w:val="28"/>
-          <w:szCs w:val="28"/>
-        </w:rPr>
-      </w:pPr>
-      <w:r>
-        <w:rPr>
-          <w:b w:val="false"/>
-          <w:bCs w:val="false"/>
-          <w:sz w:val="28"/>
-          <w:szCs w:val="28"/>
-        </w:rPr>
-      </w:r>
+        <w:rPr/>
+      </w:pPr>
+      <w:hyperlink r:id="rId6">
+        <w:r>
+          <w:rPr>
+            <w:rStyle w:val="InternetLink"/>
+            <w:b w:val="false"/>
+            <w:bCs w:val="false"/>
+            <w:sz w:val="28"/>
+            <w:szCs w:val="28"/>
+          </w:rPr>
+          <w:t>https://github.com/kushalviit/Insurance-Loss-Amount-Pred-Task/blob/master/Task%20B-%20Predict%20Loss%20Amount%20Data%20Creation.ipynb</w:t>
+        </w:r>
+      </w:hyperlink>
     </w:p>
     <w:p>
       <w:pPr>
@@ -1096,38 +1005,18 @@
         </w:rPr>
         <w:t>The code and the details of execution is available at :</w:t>
       </w:r>
-    </w:p>
-    <w:p>
-      <w:pPr>
-        <w:pStyle w:val="Normal"/>
-        <w:jc w:val="left"/>
-        <w:rPr>
-          <w:b w:val="false"/>
-          <w:b w:val="false"/>
-          <w:bCs w:val="false"/>
-          <w:sz w:val="28"/>
-          <w:szCs w:val="28"/>
-        </w:rPr>
-      </w:pPr>
-      <w:r>
-        <w:rPr/>
-      </w:r>
-    </w:p>
-    <w:p>
-      <w:pPr>
-        <w:pStyle w:val="Normal"/>
-        <w:jc w:val="left"/>
-        <w:rPr>
-          <w:b w:val="false"/>
-          <w:b w:val="false"/>
-          <w:bCs w:val="false"/>
-          <w:sz w:val="28"/>
-          <w:szCs w:val="28"/>
-        </w:rPr>
-      </w:pPr>
-      <w:r>
-        <w:rPr/>
-      </w:r>
+      <w:hyperlink r:id="rId7">
+        <w:r>
+          <w:rPr>
+            <w:rStyle w:val="InternetLink"/>
+            <w:b w:val="false"/>
+            <w:bCs w:val="false"/>
+            <w:sz w:val="28"/>
+            <w:szCs w:val="28"/>
+          </w:rPr>
+          <w:t>https://github.com/kushalviit/Insurance-Loss-Amount-Pred-Task/blob/master/Task%20B-%20Predict%20Loss%20Amount%20Model.ipynb</w:t>
+        </w:r>
+      </w:hyperlink>
     </w:p>
     <w:p>
       <w:pPr>
@@ -1218,7 +1107,12 @@
         </w:rPr>
       </w:pPr>
       <w:r>
-        <w:rPr/>
+        <w:rPr>
+          <w:b w:val="false"/>
+          <w:bCs w:val="false"/>
+          <w:sz w:val="28"/>
+          <w:szCs w:val="28"/>
+        </w:rPr>
         <w:drawing>
           <wp:anchor behindDoc="0" distT="0" distB="0" distL="0" distR="0" simplePos="0" locked="0" layoutInCell="1" allowOverlap="1" relativeHeight="4">
             <wp:simplePos x="0" y="0"/>
@@ -1245,7 +1139,7 @@
                     </pic:cNvPicPr>
                   </pic:nvPicPr>
                   <pic:blipFill>
-                    <a:blip r:embed="rId6"/>
+                    <a:blip r:embed="rId8"/>
                     <a:stretch>
                       <a:fillRect/>
                     </a:stretch>
@@ -1279,23 +1173,33 @@
         </w:rPr>
       </w:pPr>
       <w:r>
-        <w:rPr/>
-      </w:r>
-    </w:p>
-    <w:p>
-      <w:pPr>
-        <w:pStyle w:val="Normal"/>
-        <w:jc w:val="left"/>
-        <w:rPr>
-          <w:b w:val="false"/>
-          <w:b w:val="false"/>
-          <w:bCs w:val="false"/>
-          <w:sz w:val="28"/>
-          <w:szCs w:val="28"/>
-        </w:rPr>
-      </w:pPr>
-      <w:r>
-        <w:rPr/>
+        <w:rPr>
+          <w:b w:val="false"/>
+          <w:bCs w:val="false"/>
+          <w:sz w:val="28"/>
+          <w:szCs w:val="28"/>
+        </w:rPr>
+      </w:r>
+    </w:p>
+    <w:p>
+      <w:pPr>
+        <w:pStyle w:val="Normal"/>
+        <w:jc w:val="left"/>
+        <w:rPr>
+          <w:b w:val="false"/>
+          <w:b w:val="false"/>
+          <w:bCs w:val="false"/>
+          <w:sz w:val="28"/>
+          <w:szCs w:val="28"/>
+        </w:rPr>
+      </w:pPr>
+      <w:r>
+        <w:rPr>
+          <w:b w:val="false"/>
+          <w:bCs w:val="false"/>
+          <w:sz w:val="28"/>
+          <w:szCs w:val="28"/>
+        </w:rPr>
       </w:r>
     </w:p>
     <w:p>
@@ -1501,13 +1405,7 @@
           <w:numId w:val="5"/>
         </w:numPr>
         <w:jc w:val="left"/>
-        <w:rPr>
-          <w:b w:val="false"/>
-          <w:b w:val="false"/>
-          <w:bCs w:val="false"/>
-          <w:sz w:val="28"/>
-          <w:szCs w:val="28"/>
-        </w:rPr>
+        <w:rPr/>
       </w:pPr>
       <w:r>
         <w:rPr>
@@ -1517,6 +1415,54 @@
           <w:szCs w:val="28"/>
         </w:rPr>
         <w:t>Use of complex models like Neural Network or Reinforcement Learning based models may yield even better results.</w:t>
+      </w:r>
+    </w:p>
+    <w:p>
+      <w:pPr>
+        <w:pStyle w:val="Normal"/>
+        <w:jc w:val="left"/>
+        <w:rPr>
+          <w:b w:val="false"/>
+          <w:b w:val="false"/>
+          <w:bCs w:val="false"/>
+          <w:sz w:val="28"/>
+          <w:szCs w:val="28"/>
+        </w:rPr>
+      </w:pPr>
+      <w:r>
+        <w:rPr/>
+      </w:r>
+    </w:p>
+    <w:p>
+      <w:pPr>
+        <w:pStyle w:val="Normal"/>
+        <w:jc w:val="left"/>
+        <w:rPr>
+          <w:b w:val="false"/>
+          <w:b w:val="false"/>
+          <w:bCs w:val="false"/>
+          <w:sz w:val="28"/>
+          <w:szCs w:val="28"/>
+        </w:rPr>
+      </w:pPr>
+      <w:r>
+        <w:rPr/>
+      </w:r>
+    </w:p>
+    <w:p>
+      <w:pPr>
+        <w:pStyle w:val="Normal"/>
+        <w:jc w:val="left"/>
+        <w:rPr>
+          <w:b w:val="false"/>
+          <w:b w:val="false"/>
+          <w:bCs w:val="false"/>
+          <w:sz w:val="28"/>
+          <w:szCs w:val="28"/>
+        </w:rPr>
+      </w:pPr>
+      <w:r>
+        <w:rPr/>
       </w:r>
     </w:p>
     <w:sectPr>
@@ -1526,6 +1472,7 @@
       <w:pgNumType w:fmt="decimal"/>
       <w:formProt w:val="false"/>
       <w:textDirection w:val="lrTb"/>
+      <w:docGrid w:type="default" w:linePitch="240" w:charSpace="4294961151"/>
     </w:sectPr>
   </w:body>
 </w:document>
@@ -1547,6 +1494,8 @@
       </w:pPr>
       <w:rPr>
         <w:rFonts w:ascii="Symbol" w:hAnsi="Symbol" w:cs="Symbol" w:hint="default"/>
+        <w:sz w:val="28"/>
+        <w:b w:val="false"/>
         <w:rFonts w:cs="OpenSymbol"/>
       </w:rPr>
     </w:lvl>
@@ -1691,7 +1640,6 @@
         </w:tabs>
         <w:ind w:left="1150" w:hanging="360"/>
       </w:pPr>
-      <w:rPr/>
     </w:lvl>
     <w:lvl w:ilvl="1">
       <w:start w:val="1"/>
@@ -1704,7 +1652,6 @@
         </w:tabs>
         <w:ind w:left="1510" w:hanging="360"/>
       </w:pPr>
-      <w:rPr/>
     </w:lvl>
     <w:lvl w:ilvl="2">
       <w:start w:val="1"/>
@@ -1717,7 +1664,6 @@
         </w:tabs>
         <w:ind w:left="1870" w:hanging="360"/>
       </w:pPr>
-      <w:rPr/>
     </w:lvl>
     <w:lvl w:ilvl="3">
       <w:start w:val="1"/>
@@ -1730,7 +1676,6 @@
         </w:tabs>
         <w:ind w:left="2230" w:hanging="360"/>
       </w:pPr>
-      <w:rPr/>
     </w:lvl>
     <w:lvl w:ilvl="4">
       <w:start w:val="1"/>
@@ -1743,7 +1688,6 @@
         </w:tabs>
         <w:ind w:left="2590" w:hanging="360"/>
       </w:pPr>
-      <w:rPr/>
     </w:lvl>
     <w:lvl w:ilvl="5">
       <w:start w:val="1"/>
@@ -1756,7 +1700,6 @@
         </w:tabs>
         <w:ind w:left="2950" w:hanging="360"/>
       </w:pPr>
-      <w:rPr/>
     </w:lvl>
     <w:lvl w:ilvl="6">
       <w:start w:val="1"/>
@@ -1769,7 +1712,6 @@
         </w:tabs>
         <w:ind w:left="3310" w:hanging="360"/>
       </w:pPr>
-      <w:rPr/>
     </w:lvl>
     <w:lvl w:ilvl="7">
       <w:start w:val="1"/>
@@ -1782,7 +1724,6 @@
         </w:tabs>
         <w:ind w:left="3670" w:hanging="360"/>
       </w:pPr>
-      <w:rPr/>
     </w:lvl>
     <w:lvl w:ilvl="8">
       <w:start w:val="1"/>
@@ -1795,7 +1736,6 @@
         </w:tabs>
         <w:ind w:left="4030" w:hanging="360"/>
       </w:pPr>
-      <w:rPr/>
     </w:lvl>
   </w:abstractNum>
   <w:abstractNum w:abstractNumId="3">
@@ -1812,6 +1752,8 @@
       </w:pPr>
       <w:rPr>
         <w:rFonts w:ascii="Symbol" w:hAnsi="Symbol" w:cs="Symbol" w:hint="default"/>
+        <w:sz w:val="28"/>
+        <w:b w:val="false"/>
         <w:rFonts w:cs="OpenSymbol"/>
       </w:rPr>
     </w:lvl>
@@ -2104,6 +2046,8 @@
       </w:pPr>
       <w:rPr>
         <w:rFonts w:ascii="Symbol" w:hAnsi="Symbol" w:cs="Symbol" w:hint="default"/>
+        <w:sz w:val="28"/>
+        <w:b w:val="false"/>
         <w:rFonts w:cs="OpenSymbol"/>
       </w:rPr>
     </w:lvl>
@@ -2531,15 +2475,12 @@
     <w:rPrDefault>
       <w:rPr>
         <w:rFonts w:ascii="Liberation Serif" w:hAnsi="Liberation Serif" w:eastAsia="Noto Sans CJK SC Regular" w:cs="FreeSans"/>
-        <w:sz w:val="24"/>
         <w:szCs w:val="24"/>
         <w:lang w:val="en-US" w:eastAsia="zh-CN" w:bidi="hi-IN"/>
       </w:rPr>
     </w:rPrDefault>
     <w:pPrDefault>
-      <w:pPr>
-        <w:widowControl/>
-      </w:pPr>
+      <w:pPr/>
     </w:pPrDefault>
   </w:docDefaults>
   <w:style w:type="paragraph" w:styleId="Normal">
@@ -2547,10 +2488,12 @@
     <w:qFormat/>
     <w:pPr>
       <w:widowControl/>
+      <w:bidi w:val="0"/>
+      <w:jc w:val="left"/>
     </w:pPr>
     <w:rPr>
       <w:rFonts w:ascii="Liberation Serif" w:hAnsi="Liberation Serif" w:eastAsia="Noto Sans CJK SC Regular" w:cs="FreeSans"/>
-      <w:color w:val="auto"/>
+      <w:color w:val="00000A"/>
       <w:sz w:val="24"/>
       <w:szCs w:val="24"/>
       <w:lang w:val="en-US" w:eastAsia="zh-CN" w:bidi="hi-IN"/>
@@ -2575,6 +2518,327 @@
     <w:name w:val="Numbering Symbols"/>
     <w:qFormat/>
     <w:rPr/>
+  </w:style>
+  <w:style w:type="character" w:styleId="ListLabel1">
+    <w:name w:val="ListLabel 1"/>
+    <w:qFormat/>
+    <w:rPr>
+      <w:rFonts w:cs="OpenSymbol"/>
+      <w:b w:val="false"/>
+      <w:sz w:val="28"/>
+    </w:rPr>
+  </w:style>
+  <w:style w:type="character" w:styleId="ListLabel2">
+    <w:name w:val="ListLabel 2"/>
+    <w:qFormat/>
+    <w:rPr>
+      <w:rFonts w:cs="OpenSymbol"/>
+    </w:rPr>
+  </w:style>
+  <w:style w:type="character" w:styleId="ListLabel3">
+    <w:name w:val="ListLabel 3"/>
+    <w:qFormat/>
+    <w:rPr>
+      <w:rFonts w:cs="OpenSymbol"/>
+    </w:rPr>
+  </w:style>
+  <w:style w:type="character" w:styleId="ListLabel4">
+    <w:name w:val="ListLabel 4"/>
+    <w:qFormat/>
+    <w:rPr>
+      <w:rFonts w:cs="OpenSymbol"/>
+    </w:rPr>
+  </w:style>
+  <w:style w:type="character" w:styleId="ListLabel5">
+    <w:name w:val="ListLabel 5"/>
+    <w:qFormat/>
+    <w:rPr>
+      <w:rFonts w:cs="OpenSymbol"/>
+    </w:rPr>
+  </w:style>
+  <w:style w:type="character" w:styleId="ListLabel6">
+    <w:name w:val="ListLabel 6"/>
+    <w:qFormat/>
+    <w:rPr>
+      <w:rFonts w:cs="OpenSymbol"/>
+    </w:rPr>
+  </w:style>
+  <w:style w:type="character" w:styleId="ListLabel7">
+    <w:name w:val="ListLabel 7"/>
+    <w:qFormat/>
+    <w:rPr>
+      <w:rFonts w:cs="OpenSymbol"/>
+    </w:rPr>
+  </w:style>
+  <w:style w:type="character" w:styleId="ListLabel8">
+    <w:name w:val="ListLabel 8"/>
+    <w:qFormat/>
+    <w:rPr>
+      <w:rFonts w:cs="OpenSymbol"/>
+    </w:rPr>
+  </w:style>
+  <w:style w:type="character" w:styleId="ListLabel9">
+    <w:name w:val="ListLabel 9"/>
+    <w:qFormat/>
+    <w:rPr>
+      <w:rFonts w:cs="OpenSymbol"/>
+    </w:rPr>
+  </w:style>
+  <w:style w:type="character" w:styleId="ListLabel10">
+    <w:name w:val="ListLabel 10"/>
+    <w:qFormat/>
+    <w:rPr>
+      <w:rFonts w:cs="OpenSymbol"/>
+      <w:b w:val="false"/>
+      <w:sz w:val="28"/>
+    </w:rPr>
+  </w:style>
+  <w:style w:type="character" w:styleId="ListLabel11">
+    <w:name w:val="ListLabel 11"/>
+    <w:qFormat/>
+    <w:rPr>
+      <w:rFonts w:cs="OpenSymbol"/>
+    </w:rPr>
+  </w:style>
+  <w:style w:type="character" w:styleId="ListLabel12">
+    <w:name w:val="ListLabel 12"/>
+    <w:qFormat/>
+    <w:rPr>
+      <w:rFonts w:cs="OpenSymbol"/>
+    </w:rPr>
+  </w:style>
+  <w:style w:type="character" w:styleId="ListLabel13">
+    <w:name w:val="ListLabel 13"/>
+    <w:qFormat/>
+    <w:rPr>
+      <w:rFonts w:cs="OpenSymbol"/>
+    </w:rPr>
+  </w:style>
+  <w:style w:type="character" w:styleId="ListLabel14">
+    <w:name w:val="ListLabel 14"/>
+    <w:qFormat/>
+    <w:rPr>
+      <w:rFonts w:cs="OpenSymbol"/>
+    </w:rPr>
+  </w:style>
+  <w:style w:type="character" w:styleId="ListLabel15">
+    <w:name w:val="ListLabel 15"/>
+    <w:qFormat/>
+    <w:rPr>
+      <w:rFonts w:cs="OpenSymbol"/>
+    </w:rPr>
+  </w:style>
+  <w:style w:type="character" w:styleId="ListLabel16">
+    <w:name w:val="ListLabel 16"/>
+    <w:qFormat/>
+    <w:rPr>
+      <w:rFonts w:cs="OpenSymbol"/>
+    </w:rPr>
+  </w:style>
+  <w:style w:type="character" w:styleId="ListLabel17">
+    <w:name w:val="ListLabel 17"/>
+    <w:qFormat/>
+    <w:rPr>
+      <w:rFonts w:cs="OpenSymbol"/>
+    </w:rPr>
+  </w:style>
+  <w:style w:type="character" w:styleId="ListLabel18">
+    <w:name w:val="ListLabel 18"/>
+    <w:qFormat/>
+    <w:rPr>
+      <w:rFonts w:cs="OpenSymbol"/>
+    </w:rPr>
+  </w:style>
+  <w:style w:type="character" w:styleId="ListLabel19">
+    <w:name w:val="ListLabel 19"/>
+    <w:qFormat/>
+    <w:rPr>
+      <w:rFonts w:cs="OpenSymbol"/>
+    </w:rPr>
+  </w:style>
+  <w:style w:type="character" w:styleId="ListLabel20">
+    <w:name w:val="ListLabel 20"/>
+    <w:qFormat/>
+    <w:rPr>
+      <w:rFonts w:cs="OpenSymbol"/>
+    </w:rPr>
+  </w:style>
+  <w:style w:type="character" w:styleId="ListLabel21">
+    <w:name w:val="ListLabel 21"/>
+    <w:qFormat/>
+    <w:rPr>
+      <w:rFonts w:cs="OpenSymbol"/>
+    </w:rPr>
+  </w:style>
+  <w:style w:type="character" w:styleId="ListLabel22">
+    <w:name w:val="ListLabel 22"/>
+    <w:qFormat/>
+    <w:rPr>
+      <w:rFonts w:cs="OpenSymbol"/>
+    </w:rPr>
+  </w:style>
+  <w:style w:type="character" w:styleId="ListLabel23">
+    <w:name w:val="ListLabel 23"/>
+    <w:qFormat/>
+    <w:rPr>
+      <w:rFonts w:cs="OpenSymbol"/>
+    </w:rPr>
+  </w:style>
+  <w:style w:type="character" w:styleId="ListLabel24">
+    <w:name w:val="ListLabel 24"/>
+    <w:qFormat/>
+    <w:rPr>
+      <w:rFonts w:cs="OpenSymbol"/>
+    </w:rPr>
+  </w:style>
+  <w:style w:type="character" w:styleId="ListLabel25">
+    <w:name w:val="ListLabel 25"/>
+    <w:qFormat/>
+    <w:rPr>
+      <w:rFonts w:cs="OpenSymbol"/>
+    </w:rPr>
+  </w:style>
+  <w:style w:type="character" w:styleId="ListLabel26">
+    <w:name w:val="ListLabel 26"/>
+    <w:qFormat/>
+    <w:rPr>
+      <w:rFonts w:cs="OpenSymbol"/>
+    </w:rPr>
+  </w:style>
+  <w:style w:type="character" w:styleId="ListLabel27">
+    <w:name w:val="ListLabel 27"/>
+    <w:qFormat/>
+    <w:rPr>
+      <w:rFonts w:cs="OpenSymbol"/>
+    </w:rPr>
+  </w:style>
+  <w:style w:type="character" w:styleId="ListLabel28">
+    <w:name w:val="ListLabel 28"/>
+    <w:qFormat/>
+    <w:rPr>
+      <w:rFonts w:cs="OpenSymbol"/>
+      <w:b w:val="false"/>
+      <w:sz w:val="28"/>
+    </w:rPr>
+  </w:style>
+  <w:style w:type="character" w:styleId="ListLabel29">
+    <w:name w:val="ListLabel 29"/>
+    <w:qFormat/>
+    <w:rPr>
+      <w:rFonts w:cs="OpenSymbol"/>
+    </w:rPr>
+  </w:style>
+  <w:style w:type="character" w:styleId="ListLabel30">
+    <w:name w:val="ListLabel 30"/>
+    <w:qFormat/>
+    <w:rPr>
+      <w:rFonts w:cs="OpenSymbol"/>
+    </w:rPr>
+  </w:style>
+  <w:style w:type="character" w:styleId="ListLabel31">
+    <w:name w:val="ListLabel 31"/>
+    <w:qFormat/>
+    <w:rPr>
+      <w:rFonts w:cs="OpenSymbol"/>
+    </w:rPr>
+  </w:style>
+  <w:style w:type="character" w:styleId="ListLabel32">
+    <w:name w:val="ListLabel 32"/>
+    <w:qFormat/>
+    <w:rPr>
+      <w:rFonts w:cs="OpenSymbol"/>
+    </w:rPr>
+  </w:style>
+  <w:style w:type="character" w:styleId="ListLabel33">
+    <w:name w:val="ListLabel 33"/>
+    <w:qFormat/>
+    <w:rPr>
+      <w:rFonts w:cs="OpenSymbol"/>
+    </w:rPr>
+  </w:style>
+  <w:style w:type="character" w:styleId="ListLabel34">
+    <w:name w:val="ListLabel 34"/>
+    <w:qFormat/>
+    <w:rPr>
+      <w:rFonts w:cs="OpenSymbol"/>
+    </w:rPr>
+  </w:style>
+  <w:style w:type="character" w:styleId="ListLabel35">
+    <w:name w:val="ListLabel 35"/>
+    <w:qFormat/>
+    <w:rPr>
+      <w:rFonts w:cs="OpenSymbol"/>
+    </w:rPr>
+  </w:style>
+  <w:style w:type="character" w:styleId="ListLabel36">
+    <w:name w:val="ListLabel 36"/>
+    <w:qFormat/>
+    <w:rPr>
+      <w:rFonts w:cs="OpenSymbol"/>
+    </w:rPr>
+  </w:style>
+  <w:style w:type="character" w:styleId="ListLabel37">
+    <w:name w:val="ListLabel 37"/>
+    <w:qFormat/>
+    <w:rPr>
+      <w:rFonts w:cs="OpenSymbol"/>
+    </w:rPr>
+  </w:style>
+  <w:style w:type="character" w:styleId="ListLabel38">
+    <w:name w:val="ListLabel 38"/>
+    <w:qFormat/>
+    <w:rPr>
+      <w:rFonts w:cs="OpenSymbol"/>
+    </w:rPr>
+  </w:style>
+  <w:style w:type="character" w:styleId="ListLabel39">
+    <w:name w:val="ListLabel 39"/>
+    <w:qFormat/>
+    <w:rPr>
+      <w:rFonts w:cs="OpenSymbol"/>
+    </w:rPr>
+  </w:style>
+  <w:style w:type="character" w:styleId="ListLabel40">
+    <w:name w:val="ListLabel 40"/>
+    <w:qFormat/>
+    <w:rPr>
+      <w:rFonts w:cs="OpenSymbol"/>
+    </w:rPr>
+  </w:style>
+  <w:style w:type="character" w:styleId="ListLabel41">
+    <w:name w:val="ListLabel 41"/>
+    <w:qFormat/>
+    <w:rPr>
+      <w:rFonts w:cs="OpenSymbol"/>
+    </w:rPr>
+  </w:style>
+  <w:style w:type="character" w:styleId="ListLabel42">
+    <w:name w:val="ListLabel 42"/>
+    <w:qFormat/>
+    <w:rPr>
+      <w:rFonts w:cs="OpenSymbol"/>
+    </w:rPr>
+  </w:style>
+  <w:style w:type="character" w:styleId="ListLabel43">
+    <w:name w:val="ListLabel 43"/>
+    <w:qFormat/>
+    <w:rPr>
+      <w:rFonts w:cs="OpenSymbol"/>
+    </w:rPr>
+  </w:style>
+  <w:style w:type="character" w:styleId="ListLabel44">
+    <w:name w:val="ListLabel 44"/>
+    <w:qFormat/>
+    <w:rPr>
+      <w:rFonts w:cs="OpenSymbol"/>
+    </w:rPr>
+  </w:style>
+  <w:style w:type="character" w:styleId="ListLabel45">
+    <w:name w:val="ListLabel 45"/>
+    <w:qFormat/>
+    <w:rPr>
+      <w:rFonts w:cs="OpenSymbol"/>
+    </w:rPr>
   </w:style>
   <w:style w:type="paragraph" w:styleId="Heading">
     <w:name w:val="Heading"/>

</xml_diff>